<commit_message>
slight change in document
</commit_message>
<xml_diff>
--- a/RBAC & Organization Database Schema (FINAL – COMPLIANT WITH FRD).docx
+++ b/RBAC & Organization Database Schema (FINAL – COMPLIANT WITH FRD).docx
@@ -238,6 +238,13 @@
         </w:rPr>
         <w:t xml:space="preserve"> [text]</w:t>
       </w:r>
+      <w:r>
+        <w:rPr>
+          <w:rFonts w:ascii="Roboto Mono" w:eastAsia="Roboto Mono" w:hAnsi="Roboto Mono" w:cs="Roboto Mono"/>
+          <w:color w:val="188038"/>
+        </w:rPr>
+        <w:t xml:space="preserve"> not null</w:t>
+      </w:r>
     </w:p>
     <w:p>
       <w:pPr>
@@ -279,6 +286,13 @@
         </w:rPr>
         <w:t>]</w:t>
       </w:r>
+      <w:r>
+        <w:rPr>
+          <w:rFonts w:ascii="Roboto Mono" w:eastAsia="Roboto Mono" w:hAnsi="Roboto Mono" w:cs="Roboto Mono"/>
+          <w:color w:val="188038"/>
+        </w:rPr>
+        <w:t xml:space="preserve"> not null</w:t>
+      </w:r>
     </w:p>
     <w:p>
       <w:pPr>
@@ -320,6 +334,13 @@
         </w:rPr>
         <w:t>]</w:t>
       </w:r>
+      <w:r>
+        <w:rPr>
+          <w:rFonts w:ascii="Roboto Mono" w:eastAsia="Roboto Mono" w:hAnsi="Roboto Mono" w:cs="Roboto Mono"/>
+          <w:color w:val="188038"/>
+        </w:rPr>
+        <w:t>not null</w:t>
+      </w:r>
     </w:p>
     <w:p>
       <w:pPr>
@@ -354,6 +375,7 @@
         <w:t>varchar</w:t>
       </w:r>
       <w:proofErr w:type="spellEnd"/>
+      <w:proofErr w:type="gramStart"/>
       <w:r>
         <w:rPr>
           <w:rFonts w:ascii="Roboto Mono" w:eastAsia="Roboto Mono" w:hAnsi="Roboto Mono" w:cs="Roboto Mono"/>
@@ -361,6 +383,21 @@
         </w:rPr>
         <w:t>]</w:t>
       </w:r>
+      <w:r>
+        <w:rPr>
+          <w:rFonts w:ascii="Roboto Mono" w:eastAsia="Roboto Mono" w:hAnsi="Roboto Mono" w:cs="Roboto Mono"/>
+          <w:color w:val="188038"/>
+        </w:rPr>
+        <w:t>not</w:t>
+      </w:r>
+      <w:proofErr w:type="gramEnd"/>
+      <w:r>
+        <w:rPr>
+          <w:rFonts w:ascii="Roboto Mono" w:eastAsia="Roboto Mono" w:hAnsi="Roboto Mono" w:cs="Roboto Mono"/>
+          <w:color w:val="188038"/>
+        </w:rPr>
+        <w:t xml:space="preserve"> null</w:t>
+      </w:r>
     </w:p>
     <w:p>
       <w:pPr>
@@ -401,6 +438,13 @@
           <w:color w:val="188038"/>
         </w:rPr>
         <w:t>]</w:t>
+      </w:r>
+      <w:r>
+        <w:rPr>
+          <w:rFonts w:ascii="Roboto Mono" w:eastAsia="Roboto Mono" w:hAnsi="Roboto Mono" w:cs="Roboto Mono"/>
+          <w:color w:val="188038"/>
+        </w:rPr>
+        <w:t>not null</w:t>
       </w:r>
     </w:p>
     <w:p>
@@ -1231,15 +1275,15 @@
           <w:color w:val="188038"/>
         </w:rPr>
       </w:pPr>
-      <w:proofErr w:type="spellStart"/>
-      <w:r>
-        <w:rPr>
-          <w:rFonts w:ascii="Roboto Mono" w:eastAsia="Roboto Mono" w:hAnsi="Roboto Mono" w:cs="Roboto Mono"/>
-          <w:color w:val="188038"/>
-        </w:rPr>
-        <w:t>password_hash</w:t>
-      </w:r>
-      <w:proofErr w:type="spellEnd"/>
+      <w:proofErr w:type="gramStart"/>
+      <w:r>
+        <w:rPr>
+          <w:rFonts w:ascii="Roboto Mono" w:eastAsia="Roboto Mono" w:hAnsi="Roboto Mono" w:cs="Roboto Mono"/>
+          <w:color w:val="188038"/>
+        </w:rPr>
+        <w:t>password</w:t>
+      </w:r>
+      <w:proofErr w:type="gramEnd"/>
       <w:r>
         <w:rPr>
           <w:rFonts w:ascii="Roboto Mono" w:eastAsia="Roboto Mono" w:hAnsi="Roboto Mono" w:cs="Roboto Mono"/>
@@ -1295,14 +1339,7 @@
           <w:rFonts w:ascii="Roboto Mono" w:eastAsia="Roboto Mono" w:hAnsi="Roboto Mono" w:cs="Roboto Mono"/>
           <w:color w:val="188038"/>
         </w:rPr>
-        <w:t>: a</w:t>
-      </w:r>
-      <w:r>
-        <w:rPr>
-          <w:rFonts w:ascii="Roboto Mono" w:eastAsia="Roboto Mono" w:hAnsi="Roboto Mono" w:cs="Roboto Mono"/>
-          <w:color w:val="188038"/>
-        </w:rPr>
-        <w:t>ctive, inactive, deleted]</w:t>
+        <w:t>: active, inactive, deleted]</w:t>
       </w:r>
     </w:p>
     <w:p>
@@ -2187,14 +2224,7 @@
           <w:rFonts w:ascii="Roboto Mono" w:eastAsia="Roboto Mono" w:hAnsi="Roboto Mono" w:cs="Roboto Mono"/>
           <w:color w:val="188038"/>
         </w:rPr>
-        <w:t>var</w:t>
-      </w:r>
-      <w:r>
-        <w:rPr>
-          <w:rFonts w:ascii="Roboto Mono" w:eastAsia="Roboto Mono" w:hAnsi="Roboto Mono" w:cs="Roboto Mono"/>
-          <w:color w:val="188038"/>
-        </w:rPr>
-        <w:t>char</w:t>
+        <w:t>varchar</w:t>
       </w:r>
       <w:proofErr w:type="spellEnd"/>
       <w:r>
@@ -2583,14 +2613,7 @@
           <w:rFonts w:ascii="Roboto Mono" w:eastAsia="Roboto Mono" w:hAnsi="Roboto Mono" w:cs="Roboto Mono"/>
           <w:color w:val="188038"/>
         </w:rPr>
-        <w:t>var</w:t>
-      </w:r>
-      <w:r>
-        <w:rPr>
-          <w:rFonts w:ascii="Roboto Mono" w:eastAsia="Roboto Mono" w:hAnsi="Roboto Mono" w:cs="Roboto Mono"/>
-          <w:color w:val="188038"/>
-        </w:rPr>
-        <w:t>char</w:t>
+        <w:t>varchar</w:t>
       </w:r>
       <w:proofErr w:type="spellEnd"/>
       <w:r>
@@ -3194,783 +3217,7 @@
         </w:rPr>
         <w:t>Constraints</w:t>
       </w:r>
-    </w:p>
-    <w:p>
-      <w:pPr>
-        <w:pStyle w:val="normal0"/>
-        <w:rPr>
-          <w:rFonts w:ascii="Roboto Mono" w:eastAsia="Roboto Mono" w:hAnsi="Roboto Mono" w:cs="Roboto Mono"/>
-          <w:color w:val="188038"/>
-        </w:rPr>
-      </w:pPr>
-      <w:proofErr w:type="gramStart"/>
-      <w:r>
-        <w:rPr>
-          <w:rFonts w:ascii="Roboto Mono" w:eastAsia="Roboto Mono" w:hAnsi="Roboto Mono" w:cs="Roboto Mono"/>
-          <w:color w:val="188038"/>
-        </w:rPr>
-        <w:t>constraint</w:t>
-      </w:r>
-      <w:proofErr w:type="gramEnd"/>
-      <w:r>
-        <w:rPr>
-          <w:rFonts w:ascii="Roboto Mono" w:eastAsia="Roboto Mono" w:hAnsi="Roboto Mono" w:cs="Roboto Mono"/>
-          <w:color w:val="188038"/>
-        </w:rPr>
-        <w:t xml:space="preserve">: </w:t>
-      </w:r>
-      <w:proofErr w:type="spellStart"/>
-      <w:r>
-        <w:rPr>
-          <w:rFonts w:ascii="Roboto Mono" w:eastAsia="Roboto Mono" w:hAnsi="Roboto Mono" w:cs="Roboto Mono"/>
-          <w:color w:val="188038"/>
-        </w:rPr>
-        <w:t>active_user_must_have_role</w:t>
-      </w:r>
-      <w:proofErr w:type="spellEnd"/>
-    </w:p>
-    <w:p>
-      <w:pPr>
-        <w:pStyle w:val="normal0"/>
-        <w:rPr>
-          <w:rFonts w:ascii="Roboto Mono" w:eastAsia="Roboto Mono" w:hAnsi="Roboto Mono" w:cs="Roboto Mono"/>
-          <w:color w:val="188038"/>
-        </w:rPr>
-      </w:pPr>
-    </w:p>
-    <w:p>
-      <w:pPr>
-        <w:pStyle w:val="normal0"/>
-        <w:rPr>
-          <w:rFonts w:ascii="Roboto Mono" w:eastAsia="Roboto Mono" w:hAnsi="Roboto Mono" w:cs="Roboto Mono"/>
-          <w:color w:val="188038"/>
-        </w:rPr>
-      </w:pPr>
-      <w:proofErr w:type="gramStart"/>
-      <w:r>
-        <w:rPr>
-          <w:rFonts w:ascii="Roboto Mono" w:eastAsia="Roboto Mono" w:hAnsi="Roboto Mono" w:cs="Roboto Mono"/>
-          <w:color w:val="188038"/>
-        </w:rPr>
-        <w:t>rule</w:t>
-      </w:r>
-      <w:proofErr w:type="gramEnd"/>
-      <w:r>
-        <w:rPr>
-          <w:rFonts w:ascii="Roboto Mono" w:eastAsia="Roboto Mono" w:hAnsi="Roboto Mono" w:cs="Roboto Mono"/>
-          <w:color w:val="188038"/>
-        </w:rPr>
-        <w:t>:</w:t>
-      </w:r>
-    </w:p>
-    <w:p>
-      <w:pPr>
-        <w:pStyle w:val="normal0"/>
-        <w:rPr>
-          <w:rFonts w:ascii="Roboto Mono" w:eastAsia="Roboto Mono" w:hAnsi="Roboto Mono" w:cs="Roboto Mono"/>
-          <w:color w:val="188038"/>
-        </w:rPr>
-      </w:pPr>
-      <w:r>
-        <w:rPr>
-          <w:rFonts w:ascii="Roboto Mono" w:eastAsia="Roboto Mono" w:hAnsi="Roboto Mono" w:cs="Roboto Mono"/>
-          <w:color w:val="188038"/>
-        </w:rPr>
-        <w:t>- Any user with status IN (active, inactive)</w:t>
-      </w:r>
-    </w:p>
-    <w:p>
-      <w:pPr>
-        <w:pStyle w:val="normal0"/>
-        <w:rPr>
-          <w:rFonts w:ascii="Roboto Mono" w:eastAsia="Roboto Mono" w:hAnsi="Roboto Mono" w:cs="Roboto Mono"/>
-          <w:color w:val="188038"/>
-        </w:rPr>
-      </w:pPr>
-      <w:r>
-        <w:rPr>
-          <w:rFonts w:ascii="Roboto Mono" w:eastAsia="Roboto Mono" w:hAnsi="Roboto Mono" w:cs="Roboto Mono"/>
-          <w:color w:val="188038"/>
-        </w:rPr>
-        <w:t xml:space="preserve">  MUST have at least one row in </w:t>
-      </w:r>
-      <w:proofErr w:type="spellStart"/>
-      <w:r>
-        <w:rPr>
-          <w:rFonts w:ascii="Roboto Mono" w:eastAsia="Roboto Mono" w:hAnsi="Roboto Mono" w:cs="Roboto Mono"/>
-          <w:color w:val="188038"/>
-        </w:rPr>
-        <w:t>user_roles</w:t>
-      </w:r>
-      <w:proofErr w:type="spellEnd"/>
-    </w:p>
-    <w:p>
-      <w:pPr>
-        <w:pStyle w:val="normal0"/>
-        <w:rPr>
-          <w:rFonts w:ascii="Roboto Mono" w:eastAsia="Roboto Mono" w:hAnsi="Roboto Mono" w:cs="Roboto Mono"/>
-          <w:color w:val="188038"/>
-        </w:rPr>
-      </w:pPr>
-    </w:p>
-    <w:p>
-      <w:pPr>
-        <w:pStyle w:val="normal0"/>
-        <w:rPr>
-          <w:rFonts w:ascii="Roboto Mono" w:eastAsia="Roboto Mono" w:hAnsi="Roboto Mono" w:cs="Roboto Mono"/>
-          <w:color w:val="188038"/>
-        </w:rPr>
-      </w:pPr>
-      <w:proofErr w:type="gramStart"/>
-      <w:r>
-        <w:rPr>
-          <w:rFonts w:ascii="Roboto Mono" w:eastAsia="Roboto Mono" w:hAnsi="Roboto Mono" w:cs="Roboto Mono"/>
-          <w:color w:val="188038"/>
-        </w:rPr>
-        <w:t>enforced</w:t>
-      </w:r>
-      <w:proofErr w:type="gramEnd"/>
-      <w:r>
-        <w:rPr>
-          <w:rFonts w:ascii="Roboto Mono" w:eastAsia="Roboto Mono" w:hAnsi="Roboto Mono" w:cs="Roboto Mono"/>
-          <w:color w:val="188038"/>
-        </w:rPr>
-        <w:t xml:space="preserve"> via:</w:t>
-      </w:r>
-    </w:p>
-    <w:p>
-      <w:pPr>
-        <w:pStyle w:val="normal0"/>
-        <w:rPr>
-          <w:rFonts w:ascii="Roboto Mono" w:eastAsia="Roboto Mono" w:hAnsi="Roboto Mono" w:cs="Roboto Mono"/>
-          <w:color w:val="188038"/>
-        </w:rPr>
-      </w:pPr>
-      <w:r>
-        <w:rPr>
-          <w:rFonts w:ascii="Roboto Mono" w:eastAsia="Roboto Mono" w:hAnsi="Roboto Mono" w:cs="Roboto Mono"/>
-          <w:color w:val="188038"/>
-        </w:rPr>
-        <w:t>- deferred constraint or trigger</w:t>
-      </w:r>
-    </w:p>
-    <w:p>
-      <w:pPr>
-        <w:pStyle w:val="normal0"/>
-      </w:pPr>
-    </w:p>
-    <w:p>
-      <w:pPr>
-        <w:pStyle w:val="normal0"/>
-      </w:pPr>
-      <w:r>
-        <w:pict>
-          <v:rect id="_x0000_i1027" style="width:0;height:1.5pt" o:hralign="center" o:hrstd="t" o:hr="t" fillcolor="#a0a0a0" stroked="f"/>
-        </w:pict>
-      </w:r>
-    </w:p>
-    <w:p>
-      <w:pPr>
-        <w:pStyle w:val="Heading2"/>
-        <w:keepNext w:val="0"/>
-        <w:keepLines w:val="0"/>
-        <w:spacing w:after="80"/>
-        <w:rPr>
-          <w:b/>
-          <w:bCs/>
-          <w:sz w:val="34"/>
-          <w:szCs w:val="34"/>
-        </w:rPr>
-      </w:pPr>
-      <w:bookmarkStart w:id="4" w:name="_4t8vm63k8q2o" w:colFirst="0" w:colLast="0"/>
-      <w:bookmarkEnd w:id="4"/>
-      <w:proofErr w:type="gramStart"/>
-      <w:r>
-        <w:rPr>
-          <w:b/>
-          <w:bCs/>
-          <w:sz w:val="34"/>
-          <w:szCs w:val="34"/>
-        </w:rPr>
-        <w:t>roles</w:t>
-      </w:r>
-      <w:proofErr w:type="gramEnd"/>
-    </w:p>
-    <w:p>
-      <w:pPr>
-        <w:pStyle w:val="normal0"/>
-        <w:rPr>
-          <w:rFonts w:ascii="Roboto Mono" w:eastAsia="Roboto Mono" w:hAnsi="Roboto Mono" w:cs="Roboto Mono"/>
-          <w:color w:val="188038"/>
-        </w:rPr>
-      </w:pPr>
-    </w:p>
-    <w:p>
-      <w:pPr>
-        <w:pStyle w:val="normal0"/>
-        <w:rPr>
-          <w:rFonts w:ascii="Roboto Mono" w:eastAsia="Roboto Mono" w:hAnsi="Roboto Mono" w:cs="Roboto Mono"/>
-          <w:color w:val="188038"/>
-        </w:rPr>
-      </w:pPr>
-      <w:proofErr w:type="gramStart"/>
-      <w:r>
-        <w:rPr>
-          <w:rFonts w:ascii="Roboto Mono" w:eastAsia="Roboto Mono" w:hAnsi="Roboto Mono" w:cs="Roboto Mono"/>
-          <w:color w:val="188038"/>
-        </w:rPr>
-        <w:t>id</w:t>
-      </w:r>
-      <w:proofErr w:type="gramEnd"/>
-      <w:r>
-        <w:rPr>
-          <w:rFonts w:ascii="Roboto Mono" w:eastAsia="Roboto Mono" w:hAnsi="Roboto Mono" w:cs="Roboto Mono"/>
-          <w:color w:val="188038"/>
-        </w:rPr>
-        <w:t xml:space="preserve"> [</w:t>
-      </w:r>
-      <w:proofErr w:type="spellStart"/>
-      <w:r>
-        <w:rPr>
-          <w:rFonts w:ascii="Roboto Mono" w:eastAsia="Roboto Mono" w:hAnsi="Roboto Mono" w:cs="Roboto Mono"/>
-          <w:color w:val="188038"/>
-        </w:rPr>
-        <w:t>bigint</w:t>
-      </w:r>
-      <w:proofErr w:type="spellEnd"/>
-      <w:r>
-        <w:rPr>
-          <w:rFonts w:ascii="Roboto Mono" w:eastAsia="Roboto Mono" w:hAnsi="Roboto Mono" w:cs="Roboto Mono"/>
-          <w:color w:val="188038"/>
-        </w:rPr>
-        <w:t>] (</w:t>
-      </w:r>
-      <w:proofErr w:type="spellStart"/>
-      <w:r>
-        <w:rPr>
-          <w:rFonts w:ascii="Roboto Mono" w:eastAsia="Roboto Mono" w:hAnsi="Roboto Mono" w:cs="Roboto Mono"/>
-          <w:color w:val="188038"/>
-        </w:rPr>
-        <w:t>pk</w:t>
-      </w:r>
-      <w:proofErr w:type="spellEnd"/>
-      <w:r>
-        <w:rPr>
-          <w:rFonts w:ascii="Roboto Mono" w:eastAsia="Roboto Mono" w:hAnsi="Roboto Mono" w:cs="Roboto Mono"/>
-          <w:color w:val="188038"/>
-        </w:rPr>
-        <w:t>)</w:t>
-      </w:r>
-    </w:p>
-    <w:p>
-      <w:pPr>
-        <w:pStyle w:val="normal0"/>
-        <w:rPr>
-          <w:rFonts w:ascii="Roboto Mono" w:eastAsia="Roboto Mono" w:hAnsi="Roboto Mono" w:cs="Roboto Mono"/>
-          <w:color w:val="188038"/>
-        </w:rPr>
-      </w:pPr>
-      <w:proofErr w:type="spellStart"/>
-      <w:r>
-        <w:rPr>
-          <w:rFonts w:ascii="Roboto Mono" w:eastAsia="Roboto Mono" w:hAnsi="Roboto Mono" w:cs="Roboto Mono"/>
-          <w:color w:val="188038"/>
-        </w:rPr>
-        <w:t>organization_id</w:t>
-      </w:r>
-      <w:proofErr w:type="spellEnd"/>
-      <w:r>
-        <w:rPr>
-          <w:rFonts w:ascii="Roboto Mono" w:eastAsia="Roboto Mono" w:hAnsi="Roboto Mono" w:cs="Roboto Mono"/>
-          <w:color w:val="188038"/>
-        </w:rPr>
-        <w:t xml:space="preserve"> [</w:t>
-      </w:r>
-      <w:proofErr w:type="spellStart"/>
-      <w:r>
-        <w:rPr>
-          <w:rFonts w:ascii="Roboto Mono" w:eastAsia="Roboto Mono" w:hAnsi="Roboto Mono" w:cs="Roboto Mono"/>
-          <w:color w:val="188038"/>
-        </w:rPr>
-        <w:t>bigint</w:t>
-      </w:r>
-      <w:proofErr w:type="spellEnd"/>
-      <w:r>
-        <w:rPr>
-          <w:rFonts w:ascii="Roboto Mono" w:eastAsia="Roboto Mono" w:hAnsi="Roboto Mono" w:cs="Roboto Mono"/>
-          <w:color w:val="188038"/>
-        </w:rPr>
-        <w:t>] (</w:t>
-      </w:r>
-      <w:proofErr w:type="spellStart"/>
-      <w:r>
-        <w:rPr>
-          <w:rFonts w:ascii="Roboto Mono" w:eastAsia="Roboto Mono" w:hAnsi="Roboto Mono" w:cs="Roboto Mono"/>
-          <w:color w:val="188038"/>
-        </w:rPr>
-        <w:t>fk</w:t>
-      </w:r>
-      <w:proofErr w:type="spellEnd"/>
-      <w:r>
-        <w:rPr>
-          <w:rFonts w:ascii="Roboto Mono" w:eastAsia="Roboto Mono" w:hAnsi="Roboto Mono" w:cs="Roboto Mono"/>
-          <w:color w:val="188038"/>
-        </w:rPr>
-        <w:t xml:space="preserve"> -&gt; organizations.id)</w:t>
-      </w:r>
-    </w:p>
-    <w:p>
-      <w:pPr>
-        <w:pStyle w:val="normal0"/>
-        <w:rPr>
-          <w:rFonts w:ascii="Roboto Mono" w:eastAsia="Roboto Mono" w:hAnsi="Roboto Mono" w:cs="Roboto Mono"/>
-          <w:color w:val="188038"/>
-        </w:rPr>
-      </w:pPr>
-    </w:p>
-    <w:p>
-      <w:pPr>
-        <w:pStyle w:val="normal0"/>
-        <w:rPr>
-          <w:rFonts w:ascii="Roboto Mono" w:eastAsia="Roboto Mono" w:hAnsi="Roboto Mono" w:cs="Roboto Mono"/>
-          <w:color w:val="188038"/>
-        </w:rPr>
-      </w:pPr>
-      <w:proofErr w:type="gramStart"/>
-      <w:r>
-        <w:rPr>
-          <w:rFonts w:ascii="Roboto Mono" w:eastAsia="Roboto Mono" w:hAnsi="Roboto Mono" w:cs="Roboto Mono"/>
-          <w:color w:val="188038"/>
-        </w:rPr>
-        <w:t>name</w:t>
-      </w:r>
-      <w:proofErr w:type="gramEnd"/>
-      <w:r>
-        <w:rPr>
-          <w:rFonts w:ascii="Roboto Mono" w:eastAsia="Roboto Mono" w:hAnsi="Roboto Mono" w:cs="Roboto Mono"/>
-          <w:color w:val="188038"/>
-        </w:rPr>
-        <w:t xml:space="preserve"> [</w:t>
-      </w:r>
-      <w:proofErr w:type="spellStart"/>
-      <w:r>
-        <w:rPr>
-          <w:rFonts w:ascii="Roboto Mono" w:eastAsia="Roboto Mono" w:hAnsi="Roboto Mono" w:cs="Roboto Mono"/>
-          <w:color w:val="188038"/>
-        </w:rPr>
-        <w:t>varchar</w:t>
-      </w:r>
-      <w:proofErr w:type="spellEnd"/>
-      <w:r>
-        <w:rPr>
-          <w:rFonts w:ascii="Roboto Mono" w:eastAsia="Roboto Mono" w:hAnsi="Roboto Mono" w:cs="Roboto Mono"/>
-          <w:color w:val="188038"/>
-        </w:rPr>
-        <w:t>]</w:t>
-      </w:r>
-    </w:p>
-    <w:p>
-      <w:pPr>
-        <w:pStyle w:val="normal0"/>
-        <w:rPr>
-          <w:rFonts w:ascii="Roboto Mono" w:eastAsia="Roboto Mono" w:hAnsi="Roboto Mono" w:cs="Roboto Mono"/>
-          <w:color w:val="188038"/>
-        </w:rPr>
-      </w:pPr>
-      <w:proofErr w:type="gramStart"/>
-      <w:r>
-        <w:rPr>
-          <w:rFonts w:ascii="Roboto Mono" w:eastAsia="Roboto Mono" w:hAnsi="Roboto Mono" w:cs="Roboto Mono"/>
-          <w:color w:val="188038"/>
-        </w:rPr>
-        <w:t>code</w:t>
-      </w:r>
-      <w:proofErr w:type="gramEnd"/>
-      <w:r>
-        <w:rPr>
-          <w:rFonts w:ascii="Roboto Mono" w:eastAsia="Roboto Mono" w:hAnsi="Roboto Mono" w:cs="Roboto Mono"/>
-          <w:color w:val="188038"/>
-        </w:rPr>
-        <w:t xml:space="preserve"> [</w:t>
-      </w:r>
-      <w:proofErr w:type="spellStart"/>
-      <w:r>
-        <w:rPr>
-          <w:rFonts w:ascii="Roboto Mono" w:eastAsia="Roboto Mono" w:hAnsi="Roboto Mono" w:cs="Roboto Mono"/>
-          <w:color w:val="188038"/>
-        </w:rPr>
-        <w:t>varchar</w:t>
-      </w:r>
-      <w:proofErr w:type="spellEnd"/>
-      <w:r>
-        <w:rPr>
-          <w:rFonts w:ascii="Roboto Mono" w:eastAsia="Roboto Mono" w:hAnsi="Roboto Mono" w:cs="Roboto Mono"/>
-          <w:color w:val="188038"/>
-        </w:rPr>
-        <w:t>]</w:t>
-      </w:r>
-    </w:p>
-    <w:p>
-      <w:pPr>
-        <w:pStyle w:val="normal0"/>
-        <w:rPr>
-          <w:rFonts w:ascii="Roboto Mono" w:eastAsia="Roboto Mono" w:hAnsi="Roboto Mono" w:cs="Roboto Mono"/>
-          <w:color w:val="188038"/>
-        </w:rPr>
-      </w:pPr>
-      <w:proofErr w:type="gramStart"/>
-      <w:r>
-        <w:rPr>
-          <w:rFonts w:ascii="Roboto Mono" w:eastAsia="Roboto Mono" w:hAnsi="Roboto Mono" w:cs="Roboto Mono"/>
-          <w:color w:val="188038"/>
-        </w:rPr>
-        <w:t>description</w:t>
-      </w:r>
-      <w:proofErr w:type="gramEnd"/>
-      <w:r>
-        <w:rPr>
-          <w:rFonts w:ascii="Roboto Mono" w:eastAsia="Roboto Mono" w:hAnsi="Roboto Mono" w:cs="Roboto Mono"/>
-          <w:color w:val="188038"/>
-        </w:rPr>
-        <w:t xml:space="preserve"> [text]</w:t>
-      </w:r>
-    </w:p>
-    <w:p>
-      <w:pPr>
-        <w:pStyle w:val="normal0"/>
-        <w:rPr>
-          <w:rFonts w:ascii="Roboto Mono" w:eastAsia="Roboto Mono" w:hAnsi="Roboto Mono" w:cs="Roboto Mono"/>
-          <w:color w:val="188038"/>
-        </w:rPr>
-      </w:pPr>
-    </w:p>
-    <w:p>
-      <w:pPr>
-        <w:pStyle w:val="normal0"/>
-        <w:rPr>
-          <w:rFonts w:ascii="Roboto Mono" w:eastAsia="Roboto Mono" w:hAnsi="Roboto Mono" w:cs="Roboto Mono"/>
-          <w:color w:val="188038"/>
-        </w:rPr>
-      </w:pPr>
-      <w:proofErr w:type="spellStart"/>
-      <w:r>
-        <w:rPr>
-          <w:rFonts w:ascii="Roboto Mono" w:eastAsia="Roboto Mono" w:hAnsi="Roboto Mono" w:cs="Roboto Mono"/>
-          <w:color w:val="188038"/>
-        </w:rPr>
-        <w:t>parent_role_id</w:t>
-      </w:r>
-      <w:proofErr w:type="spellEnd"/>
-      <w:r>
-        <w:rPr>
-          <w:rFonts w:ascii="Roboto Mono" w:eastAsia="Roboto Mono" w:hAnsi="Roboto Mono" w:cs="Roboto Mono"/>
-          <w:color w:val="188038"/>
-        </w:rPr>
-        <w:t xml:space="preserve"> [</w:t>
-      </w:r>
-      <w:proofErr w:type="spellStart"/>
-      <w:r>
-        <w:rPr>
-          <w:rFonts w:ascii="Roboto Mono" w:eastAsia="Roboto Mono" w:hAnsi="Roboto Mono" w:cs="Roboto Mono"/>
-          <w:color w:val="188038"/>
-        </w:rPr>
-        <w:t>bigint</w:t>
-      </w:r>
-      <w:proofErr w:type="spellEnd"/>
-      <w:r>
-        <w:rPr>
-          <w:rFonts w:ascii="Roboto Mono" w:eastAsia="Roboto Mono" w:hAnsi="Roboto Mono" w:cs="Roboto Mono"/>
-          <w:color w:val="188038"/>
-        </w:rPr>
-        <w:t>]</w:t>
-      </w:r>
-    </w:p>
-    <w:p>
-      <w:pPr>
-        <w:pStyle w:val="normal0"/>
-        <w:rPr>
-          <w:rFonts w:ascii="Roboto Mono" w:eastAsia="Roboto Mono" w:hAnsi="Roboto Mono" w:cs="Roboto Mono"/>
-          <w:color w:val="188038"/>
-        </w:rPr>
-      </w:pPr>
-    </w:p>
-    <w:p>
-      <w:pPr>
-        <w:pStyle w:val="normal0"/>
-        <w:rPr>
-          <w:rFonts w:ascii="Roboto Mono" w:eastAsia="Roboto Mono" w:hAnsi="Roboto Mono" w:cs="Roboto Mono"/>
-          <w:color w:val="188038"/>
-        </w:rPr>
-      </w:pPr>
-      <w:proofErr w:type="spellStart"/>
-      <w:r>
-        <w:rPr>
-          <w:rFonts w:ascii="Roboto Mono" w:eastAsia="Roboto Mono" w:hAnsi="Roboto Mono" w:cs="Roboto Mono"/>
-          <w:color w:val="188038"/>
-        </w:rPr>
-        <w:t>is_active</w:t>
-      </w:r>
-      <w:proofErr w:type="spellEnd"/>
-      <w:r>
-        <w:rPr>
-          <w:rFonts w:ascii="Roboto Mono" w:eastAsia="Roboto Mono" w:hAnsi="Roboto Mono" w:cs="Roboto Mono"/>
-          <w:color w:val="188038"/>
-        </w:rPr>
-        <w:t xml:space="preserve"> [</w:t>
-      </w:r>
-      <w:proofErr w:type="spellStart"/>
-      <w:proofErr w:type="gramStart"/>
-      <w:r>
-        <w:rPr>
-          <w:rFonts w:ascii="Roboto Mono" w:eastAsia="Roboto Mono" w:hAnsi="Roboto Mono" w:cs="Roboto Mono"/>
-          <w:color w:val="188038"/>
-        </w:rPr>
-        <w:t>boolean</w:t>
-      </w:r>
-      <w:proofErr w:type="spellEnd"/>
-      <w:proofErr w:type="gramEnd"/>
-      <w:r>
-        <w:rPr>
-          <w:rFonts w:ascii="Roboto Mono" w:eastAsia="Roboto Mono" w:hAnsi="Roboto Mono" w:cs="Roboto Mono"/>
-          <w:color w:val="188038"/>
-        </w:rPr>
-        <w:t>]</w:t>
-      </w:r>
-    </w:p>
-    <w:p>
-      <w:pPr>
-        <w:pStyle w:val="normal0"/>
-        <w:rPr>
-          <w:rFonts w:ascii="Roboto Mono" w:eastAsia="Roboto Mono" w:hAnsi="Roboto Mono" w:cs="Roboto Mono"/>
-          <w:color w:val="188038"/>
-        </w:rPr>
-      </w:pPr>
-    </w:p>
-    <w:p>
-      <w:pPr>
-        <w:pStyle w:val="normal0"/>
-        <w:rPr>
-          <w:rFonts w:ascii="Roboto Mono" w:eastAsia="Roboto Mono" w:hAnsi="Roboto Mono" w:cs="Roboto Mono"/>
-          <w:color w:val="188038"/>
-        </w:rPr>
-      </w:pPr>
-      <w:proofErr w:type="spellStart"/>
-      <w:r>
-        <w:rPr>
-          <w:rFonts w:ascii="Roboto Mono" w:eastAsia="Roboto Mono" w:hAnsi="Roboto Mono" w:cs="Roboto Mono"/>
-          <w:color w:val="188038"/>
-        </w:rPr>
-        <w:t>created_at</w:t>
-      </w:r>
-      <w:proofErr w:type="spellEnd"/>
-      <w:r>
-        <w:rPr>
-          <w:rFonts w:ascii="Roboto Mono" w:eastAsia="Roboto Mono" w:hAnsi="Roboto Mono" w:cs="Roboto Mono"/>
-          <w:color w:val="188038"/>
-        </w:rPr>
-        <w:t xml:space="preserve"> [timestamp]</w:t>
-      </w:r>
-    </w:p>
-    <w:p>
-      <w:pPr>
-        <w:pStyle w:val="normal0"/>
-        <w:rPr>
-          <w:rFonts w:ascii="Roboto Mono" w:eastAsia="Roboto Mono" w:hAnsi="Roboto Mono" w:cs="Roboto Mono"/>
-          <w:color w:val="188038"/>
-        </w:rPr>
-      </w:pPr>
-      <w:proofErr w:type="spellStart"/>
-      <w:r>
-        <w:rPr>
-          <w:rFonts w:ascii="Roboto Mono" w:eastAsia="Roboto Mono" w:hAnsi="Roboto Mono" w:cs="Roboto Mono"/>
-          <w:color w:val="188038"/>
-        </w:rPr>
-        <w:t>created_by</w:t>
-      </w:r>
-      <w:proofErr w:type="spellEnd"/>
-      <w:r>
-        <w:rPr>
-          <w:rFonts w:ascii="Roboto Mono" w:eastAsia="Roboto Mono" w:hAnsi="Roboto Mono" w:cs="Roboto Mono"/>
-          <w:color w:val="188038"/>
-        </w:rPr>
-        <w:t xml:space="preserve"> [</w:t>
-      </w:r>
-      <w:proofErr w:type="spellStart"/>
-      <w:r>
-        <w:rPr>
-          <w:rFonts w:ascii="Roboto Mono" w:eastAsia="Roboto Mono" w:hAnsi="Roboto Mono" w:cs="Roboto Mono"/>
-          <w:color w:val="188038"/>
-        </w:rPr>
-        <w:t>bigint</w:t>
-      </w:r>
-      <w:proofErr w:type="spellEnd"/>
-      <w:r>
-        <w:rPr>
-          <w:rFonts w:ascii="Roboto Mono" w:eastAsia="Roboto Mono" w:hAnsi="Roboto Mono" w:cs="Roboto Mono"/>
-          <w:color w:val="188038"/>
-        </w:rPr>
-        <w:t>] (</w:t>
-      </w:r>
-      <w:proofErr w:type="spellStart"/>
-      <w:r>
-        <w:rPr>
-          <w:rFonts w:ascii="Roboto Mono" w:eastAsia="Roboto Mono" w:hAnsi="Roboto Mono" w:cs="Roboto Mono"/>
-          <w:color w:val="188038"/>
-        </w:rPr>
-        <w:t>fk</w:t>
-      </w:r>
-      <w:proofErr w:type="spellEnd"/>
-      <w:r>
-        <w:rPr>
-          <w:rFonts w:ascii="Roboto Mono" w:eastAsia="Roboto Mono" w:hAnsi="Roboto Mono" w:cs="Roboto Mono"/>
-          <w:color w:val="188038"/>
-        </w:rPr>
-        <w:t xml:space="preserve"> -&gt; users.id)</w:t>
-      </w:r>
-    </w:p>
-    <w:p>
-      <w:pPr>
-        <w:pStyle w:val="normal0"/>
-        <w:rPr>
-          <w:rFonts w:ascii="Roboto Mono" w:eastAsia="Roboto Mono" w:hAnsi="Roboto Mono" w:cs="Roboto Mono"/>
-          <w:color w:val="188038"/>
-        </w:rPr>
-      </w:pPr>
-    </w:p>
-    <w:p>
-      <w:pPr>
-        <w:pStyle w:val="normal0"/>
-        <w:rPr>
-          <w:rFonts w:ascii="Roboto Mono" w:eastAsia="Roboto Mono" w:hAnsi="Roboto Mono" w:cs="Roboto Mono"/>
-          <w:color w:val="188038"/>
-        </w:rPr>
-      </w:pPr>
-      <w:proofErr w:type="gramStart"/>
-      <w:r>
-        <w:rPr>
-          <w:rFonts w:ascii="Roboto Mono" w:eastAsia="Roboto Mono" w:hAnsi="Roboto Mono" w:cs="Roboto Mono"/>
-          <w:color w:val="188038"/>
-        </w:rPr>
-        <w:t>unique</w:t>
-      </w:r>
-      <w:proofErr w:type="gramEnd"/>
-      <w:r>
-        <w:rPr>
-          <w:rFonts w:ascii="Roboto Mono" w:eastAsia="Roboto Mono" w:hAnsi="Roboto Mono" w:cs="Roboto Mono"/>
-          <w:color w:val="188038"/>
-        </w:rPr>
-        <w:t xml:space="preserve"> index: (</w:t>
-      </w:r>
-      <w:proofErr w:type="spellStart"/>
-      <w:r>
-        <w:rPr>
-          <w:rFonts w:ascii="Roboto Mono" w:eastAsia="Roboto Mono" w:hAnsi="Roboto Mono" w:cs="Roboto Mono"/>
-          <w:color w:val="188038"/>
-        </w:rPr>
-        <w:t>organization_id</w:t>
-      </w:r>
-      <w:proofErr w:type="spellEnd"/>
-      <w:r>
-        <w:rPr>
-          <w:rFonts w:ascii="Roboto Mono" w:eastAsia="Roboto Mono" w:hAnsi="Roboto Mono" w:cs="Roboto Mono"/>
-          <w:color w:val="188038"/>
-        </w:rPr>
-        <w:t>, code)</w:t>
-      </w:r>
-    </w:p>
-    <w:p>
-      <w:pPr>
-        <w:pStyle w:val="normal0"/>
-        <w:rPr>
-          <w:rFonts w:ascii="Roboto Mono" w:eastAsia="Roboto Mono" w:hAnsi="Roboto Mono" w:cs="Roboto Mono"/>
-          <w:color w:val="188038"/>
-        </w:rPr>
-      </w:pPr>
-      <w:proofErr w:type="gramStart"/>
-      <w:r>
-        <w:rPr>
-          <w:rFonts w:ascii="Roboto Mono" w:eastAsia="Roboto Mono" w:hAnsi="Roboto Mono" w:cs="Roboto Mono"/>
-          <w:color w:val="188038"/>
-        </w:rPr>
-        <w:t>index</w:t>
-      </w:r>
-      <w:proofErr w:type="gramEnd"/>
-      <w:r>
-        <w:rPr>
-          <w:rFonts w:ascii="Roboto Mono" w:eastAsia="Roboto Mono" w:hAnsi="Roboto Mono" w:cs="Roboto Mono"/>
-          <w:color w:val="188038"/>
-        </w:rPr>
-        <w:t>: (</w:t>
-      </w:r>
-      <w:proofErr w:type="spellStart"/>
-      <w:r>
-        <w:rPr>
-          <w:rFonts w:ascii="Roboto Mono" w:eastAsia="Roboto Mono" w:hAnsi="Roboto Mono" w:cs="Roboto Mono"/>
-          <w:color w:val="188038"/>
-        </w:rPr>
-        <w:t>organization_id</w:t>
-      </w:r>
-      <w:proofErr w:type="spellEnd"/>
-      <w:r>
-        <w:rPr>
-          <w:rFonts w:ascii="Roboto Mono" w:eastAsia="Roboto Mono" w:hAnsi="Roboto Mono" w:cs="Roboto Mono"/>
-          <w:color w:val="188038"/>
-        </w:rPr>
-        <w:t>)</w:t>
-      </w:r>
-    </w:p>
-    <w:p>
-      <w:pPr>
-        <w:pStyle w:val="normal0"/>
-        <w:rPr>
-          <w:rFonts w:ascii="Roboto Mono" w:eastAsia="Roboto Mono" w:hAnsi="Roboto Mono" w:cs="Roboto Mono"/>
-          <w:color w:val="188038"/>
-        </w:rPr>
-      </w:pPr>
-      <w:proofErr w:type="gramStart"/>
-      <w:r>
-        <w:rPr>
-          <w:rFonts w:ascii="Roboto Mono" w:eastAsia="Roboto Mono" w:hAnsi="Roboto Mono" w:cs="Roboto Mono"/>
-          <w:color w:val="188038"/>
-        </w:rPr>
-        <w:t>index</w:t>
-      </w:r>
-      <w:proofErr w:type="gramEnd"/>
-      <w:r>
-        <w:rPr>
-          <w:rFonts w:ascii="Roboto Mono" w:eastAsia="Roboto Mono" w:hAnsi="Roboto Mono" w:cs="Roboto Mono"/>
-          <w:color w:val="188038"/>
-        </w:rPr>
-        <w:t>: (</w:t>
-      </w:r>
-      <w:proofErr w:type="spellStart"/>
-      <w:r>
-        <w:rPr>
-          <w:rFonts w:ascii="Roboto Mono" w:eastAsia="Roboto Mono" w:hAnsi="Roboto Mono" w:cs="Roboto Mono"/>
-          <w:color w:val="188038"/>
-        </w:rPr>
-        <w:t>parent_role_id</w:t>
-      </w:r>
-      <w:proofErr w:type="spellEnd"/>
-      <w:r>
-        <w:rPr>
-          <w:rFonts w:ascii="Roboto Mono" w:eastAsia="Roboto Mono" w:hAnsi="Roboto Mono" w:cs="Roboto Mono"/>
-          <w:color w:val="188038"/>
-        </w:rPr>
-        <w:t>)</w:t>
-      </w:r>
-    </w:p>
-    <w:p>
-      <w:pPr>
-        <w:pStyle w:val="normal0"/>
-      </w:pPr>
-    </w:p>
-    <w:p>
-      <w:pPr>
-        <w:pStyle w:val="Heading3"/>
-        <w:keepNext w:val="0"/>
-        <w:keepLines w:val="0"/>
-        <w:spacing w:before="280"/>
+      <w:r>
         <w:rPr>
           <w:b/>
           <w:bCs/>
@@ -3978,10 +3225,785 @@
           <w:sz w:val="26"/>
           <w:szCs w:val="26"/>
         </w:rPr>
-      </w:pPr>
-      <w:bookmarkStart w:id="5" w:name="_8nkibsbr3ehg" w:colFirst="0" w:colLast="0"/>
-      <w:bookmarkEnd w:id="5"/>
-      <w:r>
+        <w:softHyphen/>
+      </w:r>
+    </w:p>
+    <w:p>
+      <w:pPr>
+        <w:pStyle w:val="normal0"/>
+        <w:rPr>
+          <w:rFonts w:ascii="Roboto Mono" w:eastAsia="Roboto Mono" w:hAnsi="Roboto Mono" w:cs="Roboto Mono"/>
+          <w:color w:val="188038"/>
+        </w:rPr>
+      </w:pPr>
+      <w:proofErr w:type="gramStart"/>
+      <w:r>
+        <w:rPr>
+          <w:rFonts w:ascii="Roboto Mono" w:eastAsia="Roboto Mono" w:hAnsi="Roboto Mono" w:cs="Roboto Mono"/>
+          <w:color w:val="188038"/>
+        </w:rPr>
+        <w:t>constraint</w:t>
+      </w:r>
+      <w:proofErr w:type="gramEnd"/>
+      <w:r>
+        <w:rPr>
+          <w:rFonts w:ascii="Roboto Mono" w:eastAsia="Roboto Mono" w:hAnsi="Roboto Mono" w:cs="Roboto Mono"/>
+          <w:color w:val="188038"/>
+        </w:rPr>
+        <w:t xml:space="preserve">: </w:t>
+      </w:r>
+      <w:proofErr w:type="spellStart"/>
+      <w:r>
+        <w:rPr>
+          <w:rFonts w:ascii="Roboto Mono" w:eastAsia="Roboto Mono" w:hAnsi="Roboto Mono" w:cs="Roboto Mono"/>
+          <w:color w:val="188038"/>
+        </w:rPr>
+        <w:t>active_user_must_have_role</w:t>
+      </w:r>
+      <w:proofErr w:type="spellEnd"/>
+    </w:p>
+    <w:p>
+      <w:pPr>
+        <w:pStyle w:val="normal0"/>
+        <w:rPr>
+          <w:rFonts w:ascii="Roboto Mono" w:eastAsia="Roboto Mono" w:hAnsi="Roboto Mono" w:cs="Roboto Mono"/>
+          <w:color w:val="188038"/>
+        </w:rPr>
+      </w:pPr>
+    </w:p>
+    <w:p>
+      <w:pPr>
+        <w:pStyle w:val="normal0"/>
+        <w:rPr>
+          <w:rFonts w:ascii="Roboto Mono" w:eastAsia="Roboto Mono" w:hAnsi="Roboto Mono" w:cs="Roboto Mono"/>
+          <w:color w:val="188038"/>
+        </w:rPr>
+      </w:pPr>
+      <w:proofErr w:type="gramStart"/>
+      <w:r>
+        <w:rPr>
+          <w:rFonts w:ascii="Roboto Mono" w:eastAsia="Roboto Mono" w:hAnsi="Roboto Mono" w:cs="Roboto Mono"/>
+          <w:color w:val="188038"/>
+        </w:rPr>
+        <w:t>rule</w:t>
+      </w:r>
+      <w:proofErr w:type="gramEnd"/>
+      <w:r>
+        <w:rPr>
+          <w:rFonts w:ascii="Roboto Mono" w:eastAsia="Roboto Mono" w:hAnsi="Roboto Mono" w:cs="Roboto Mono"/>
+          <w:color w:val="188038"/>
+        </w:rPr>
+        <w:t>:</w:t>
+      </w:r>
+    </w:p>
+    <w:p>
+      <w:pPr>
+        <w:pStyle w:val="normal0"/>
+        <w:rPr>
+          <w:rFonts w:ascii="Roboto Mono" w:eastAsia="Roboto Mono" w:hAnsi="Roboto Mono" w:cs="Roboto Mono"/>
+          <w:color w:val="188038"/>
+        </w:rPr>
+      </w:pPr>
+      <w:r>
+        <w:rPr>
+          <w:rFonts w:ascii="Roboto Mono" w:eastAsia="Roboto Mono" w:hAnsi="Roboto Mono" w:cs="Roboto Mono"/>
+          <w:color w:val="188038"/>
+        </w:rPr>
+        <w:t>- Any user with status IN (active, inactive)</w:t>
+      </w:r>
+    </w:p>
+    <w:p>
+      <w:pPr>
+        <w:pStyle w:val="normal0"/>
+        <w:rPr>
+          <w:rFonts w:ascii="Roboto Mono" w:eastAsia="Roboto Mono" w:hAnsi="Roboto Mono" w:cs="Roboto Mono"/>
+          <w:color w:val="188038"/>
+        </w:rPr>
+      </w:pPr>
+      <w:r>
+        <w:rPr>
+          <w:rFonts w:ascii="Roboto Mono" w:eastAsia="Roboto Mono" w:hAnsi="Roboto Mono" w:cs="Roboto Mono"/>
+          <w:color w:val="188038"/>
+        </w:rPr>
+        <w:t xml:space="preserve">  MUST have at least one row in </w:t>
+      </w:r>
+      <w:proofErr w:type="spellStart"/>
+      <w:r>
+        <w:rPr>
+          <w:rFonts w:ascii="Roboto Mono" w:eastAsia="Roboto Mono" w:hAnsi="Roboto Mono" w:cs="Roboto Mono"/>
+          <w:color w:val="188038"/>
+        </w:rPr>
+        <w:t>user_roles</w:t>
+      </w:r>
+      <w:proofErr w:type="spellEnd"/>
+    </w:p>
+    <w:p>
+      <w:pPr>
+        <w:pStyle w:val="normal0"/>
+        <w:rPr>
+          <w:rFonts w:ascii="Roboto Mono" w:eastAsia="Roboto Mono" w:hAnsi="Roboto Mono" w:cs="Roboto Mono"/>
+          <w:color w:val="188038"/>
+        </w:rPr>
+      </w:pPr>
+    </w:p>
+    <w:p>
+      <w:pPr>
+        <w:pStyle w:val="normal0"/>
+        <w:rPr>
+          <w:rFonts w:ascii="Roboto Mono" w:eastAsia="Roboto Mono" w:hAnsi="Roboto Mono" w:cs="Roboto Mono"/>
+          <w:color w:val="188038"/>
+        </w:rPr>
+      </w:pPr>
+      <w:proofErr w:type="gramStart"/>
+      <w:r>
+        <w:rPr>
+          <w:rFonts w:ascii="Roboto Mono" w:eastAsia="Roboto Mono" w:hAnsi="Roboto Mono" w:cs="Roboto Mono"/>
+          <w:color w:val="188038"/>
+        </w:rPr>
+        <w:t>enforced</w:t>
+      </w:r>
+      <w:proofErr w:type="gramEnd"/>
+      <w:r>
+        <w:rPr>
+          <w:rFonts w:ascii="Roboto Mono" w:eastAsia="Roboto Mono" w:hAnsi="Roboto Mono" w:cs="Roboto Mono"/>
+          <w:color w:val="188038"/>
+        </w:rPr>
+        <w:t xml:space="preserve"> via:</w:t>
+      </w:r>
+    </w:p>
+    <w:p>
+      <w:pPr>
+        <w:pStyle w:val="normal0"/>
+        <w:rPr>
+          <w:rFonts w:ascii="Roboto Mono" w:eastAsia="Roboto Mono" w:hAnsi="Roboto Mono" w:cs="Roboto Mono"/>
+          <w:color w:val="188038"/>
+        </w:rPr>
+      </w:pPr>
+      <w:r>
+        <w:rPr>
+          <w:rFonts w:ascii="Roboto Mono" w:eastAsia="Roboto Mono" w:hAnsi="Roboto Mono" w:cs="Roboto Mono"/>
+          <w:color w:val="188038"/>
+        </w:rPr>
+        <w:t>- deferred constraint or trigger</w:t>
+      </w:r>
+    </w:p>
+    <w:p>
+      <w:pPr>
+        <w:pStyle w:val="normal0"/>
+      </w:pPr>
+    </w:p>
+    <w:p>
+      <w:pPr>
+        <w:pStyle w:val="normal0"/>
+      </w:pPr>
+      <w:r>
+        <w:pict>
+          <v:rect id="_x0000_i1027" style="width:0;height:1.5pt" o:hralign="center" o:hrstd="t" o:hr="t" fillcolor="#a0a0a0" stroked="f"/>
+        </w:pict>
+      </w:r>
+    </w:p>
+    <w:p>
+      <w:pPr>
+        <w:pStyle w:val="Heading2"/>
+        <w:keepNext w:val="0"/>
+        <w:keepLines w:val="0"/>
+        <w:spacing w:after="80"/>
+        <w:rPr>
+          <w:b/>
+          <w:bCs/>
+          <w:sz w:val="34"/>
+          <w:szCs w:val="34"/>
+        </w:rPr>
+      </w:pPr>
+      <w:bookmarkStart w:id="4" w:name="_4t8vm63k8q2o" w:colFirst="0" w:colLast="0"/>
+      <w:bookmarkEnd w:id="4"/>
+      <w:proofErr w:type="gramStart"/>
+      <w:r>
+        <w:rPr>
+          <w:b/>
+          <w:bCs/>
+          <w:sz w:val="34"/>
+          <w:szCs w:val="34"/>
+        </w:rPr>
+        <w:t>roles</w:t>
+      </w:r>
+      <w:proofErr w:type="gramEnd"/>
+    </w:p>
+    <w:p>
+      <w:pPr>
+        <w:pStyle w:val="normal0"/>
+        <w:rPr>
+          <w:rFonts w:ascii="Roboto Mono" w:eastAsia="Roboto Mono" w:hAnsi="Roboto Mono" w:cs="Roboto Mono"/>
+          <w:color w:val="188038"/>
+        </w:rPr>
+      </w:pPr>
+    </w:p>
+    <w:p>
+      <w:pPr>
+        <w:pStyle w:val="normal0"/>
+        <w:rPr>
+          <w:rFonts w:ascii="Roboto Mono" w:eastAsia="Roboto Mono" w:hAnsi="Roboto Mono" w:cs="Roboto Mono"/>
+          <w:color w:val="188038"/>
+        </w:rPr>
+      </w:pPr>
+      <w:proofErr w:type="gramStart"/>
+      <w:r>
+        <w:rPr>
+          <w:rFonts w:ascii="Roboto Mono" w:eastAsia="Roboto Mono" w:hAnsi="Roboto Mono" w:cs="Roboto Mono"/>
+          <w:color w:val="188038"/>
+        </w:rPr>
+        <w:t>id</w:t>
+      </w:r>
+      <w:proofErr w:type="gramEnd"/>
+      <w:r>
+        <w:rPr>
+          <w:rFonts w:ascii="Roboto Mono" w:eastAsia="Roboto Mono" w:hAnsi="Roboto Mono" w:cs="Roboto Mono"/>
+          <w:color w:val="188038"/>
+        </w:rPr>
+        <w:t xml:space="preserve"> [</w:t>
+      </w:r>
+      <w:proofErr w:type="spellStart"/>
+      <w:r>
+        <w:rPr>
+          <w:rFonts w:ascii="Roboto Mono" w:eastAsia="Roboto Mono" w:hAnsi="Roboto Mono" w:cs="Roboto Mono"/>
+          <w:color w:val="188038"/>
+        </w:rPr>
+        <w:t>bigint</w:t>
+      </w:r>
+      <w:proofErr w:type="spellEnd"/>
+      <w:r>
+        <w:rPr>
+          <w:rFonts w:ascii="Roboto Mono" w:eastAsia="Roboto Mono" w:hAnsi="Roboto Mono" w:cs="Roboto Mono"/>
+          <w:color w:val="188038"/>
+        </w:rPr>
+        <w:t>] (</w:t>
+      </w:r>
+      <w:proofErr w:type="spellStart"/>
+      <w:r>
+        <w:rPr>
+          <w:rFonts w:ascii="Roboto Mono" w:eastAsia="Roboto Mono" w:hAnsi="Roboto Mono" w:cs="Roboto Mono"/>
+          <w:color w:val="188038"/>
+        </w:rPr>
+        <w:t>pk</w:t>
+      </w:r>
+      <w:proofErr w:type="spellEnd"/>
+      <w:r>
+        <w:rPr>
+          <w:rFonts w:ascii="Roboto Mono" w:eastAsia="Roboto Mono" w:hAnsi="Roboto Mono" w:cs="Roboto Mono"/>
+          <w:color w:val="188038"/>
+        </w:rPr>
+        <w:t>)</w:t>
+      </w:r>
+    </w:p>
+    <w:p>
+      <w:pPr>
+        <w:pStyle w:val="normal0"/>
+        <w:rPr>
+          <w:rFonts w:ascii="Roboto Mono" w:eastAsia="Roboto Mono" w:hAnsi="Roboto Mono" w:cs="Roboto Mono"/>
+          <w:color w:val="188038"/>
+        </w:rPr>
+      </w:pPr>
+      <w:proofErr w:type="spellStart"/>
+      <w:r>
+        <w:rPr>
+          <w:rFonts w:ascii="Roboto Mono" w:eastAsia="Roboto Mono" w:hAnsi="Roboto Mono" w:cs="Roboto Mono"/>
+          <w:color w:val="188038"/>
+        </w:rPr>
+        <w:t>organization_id</w:t>
+      </w:r>
+      <w:proofErr w:type="spellEnd"/>
+      <w:r>
+        <w:rPr>
+          <w:rFonts w:ascii="Roboto Mono" w:eastAsia="Roboto Mono" w:hAnsi="Roboto Mono" w:cs="Roboto Mono"/>
+          <w:color w:val="188038"/>
+        </w:rPr>
+        <w:t xml:space="preserve"> [</w:t>
+      </w:r>
+      <w:proofErr w:type="spellStart"/>
+      <w:r>
+        <w:rPr>
+          <w:rFonts w:ascii="Roboto Mono" w:eastAsia="Roboto Mono" w:hAnsi="Roboto Mono" w:cs="Roboto Mono"/>
+          <w:color w:val="188038"/>
+        </w:rPr>
+        <w:t>bigint</w:t>
+      </w:r>
+      <w:proofErr w:type="spellEnd"/>
+      <w:r>
+        <w:rPr>
+          <w:rFonts w:ascii="Roboto Mono" w:eastAsia="Roboto Mono" w:hAnsi="Roboto Mono" w:cs="Roboto Mono"/>
+          <w:color w:val="188038"/>
+        </w:rPr>
+        <w:t>] (</w:t>
+      </w:r>
+      <w:proofErr w:type="spellStart"/>
+      <w:r>
+        <w:rPr>
+          <w:rFonts w:ascii="Roboto Mono" w:eastAsia="Roboto Mono" w:hAnsi="Roboto Mono" w:cs="Roboto Mono"/>
+          <w:color w:val="188038"/>
+        </w:rPr>
+        <w:t>fk</w:t>
+      </w:r>
+      <w:proofErr w:type="spellEnd"/>
+      <w:r>
+        <w:rPr>
+          <w:rFonts w:ascii="Roboto Mono" w:eastAsia="Roboto Mono" w:hAnsi="Roboto Mono" w:cs="Roboto Mono"/>
+          <w:color w:val="188038"/>
+        </w:rPr>
+        <w:t xml:space="preserve"> -&gt; organizations.id)</w:t>
+      </w:r>
+    </w:p>
+    <w:p>
+      <w:pPr>
+        <w:pStyle w:val="normal0"/>
+        <w:rPr>
+          <w:rFonts w:ascii="Roboto Mono" w:eastAsia="Roboto Mono" w:hAnsi="Roboto Mono" w:cs="Roboto Mono"/>
+          <w:color w:val="188038"/>
+        </w:rPr>
+      </w:pPr>
+    </w:p>
+    <w:p>
+      <w:pPr>
+        <w:pStyle w:val="normal0"/>
+        <w:rPr>
+          <w:rFonts w:ascii="Roboto Mono" w:eastAsia="Roboto Mono" w:hAnsi="Roboto Mono" w:cs="Roboto Mono"/>
+          <w:color w:val="188038"/>
+        </w:rPr>
+      </w:pPr>
+      <w:proofErr w:type="gramStart"/>
+      <w:r>
+        <w:rPr>
+          <w:rFonts w:ascii="Roboto Mono" w:eastAsia="Roboto Mono" w:hAnsi="Roboto Mono" w:cs="Roboto Mono"/>
+          <w:color w:val="188038"/>
+        </w:rPr>
+        <w:t>name</w:t>
+      </w:r>
+      <w:proofErr w:type="gramEnd"/>
+      <w:r>
+        <w:rPr>
+          <w:rFonts w:ascii="Roboto Mono" w:eastAsia="Roboto Mono" w:hAnsi="Roboto Mono" w:cs="Roboto Mono"/>
+          <w:color w:val="188038"/>
+        </w:rPr>
+        <w:t xml:space="preserve"> [</w:t>
+      </w:r>
+      <w:proofErr w:type="spellStart"/>
+      <w:r>
+        <w:rPr>
+          <w:rFonts w:ascii="Roboto Mono" w:eastAsia="Roboto Mono" w:hAnsi="Roboto Mono" w:cs="Roboto Mono"/>
+          <w:color w:val="188038"/>
+        </w:rPr>
+        <w:t>varchar</w:t>
+      </w:r>
+      <w:proofErr w:type="spellEnd"/>
+      <w:r>
+        <w:rPr>
+          <w:rFonts w:ascii="Roboto Mono" w:eastAsia="Roboto Mono" w:hAnsi="Roboto Mono" w:cs="Roboto Mono"/>
+          <w:color w:val="188038"/>
+        </w:rPr>
+        <w:t>]</w:t>
+      </w:r>
+    </w:p>
+    <w:p>
+      <w:pPr>
+        <w:pStyle w:val="normal0"/>
+        <w:rPr>
+          <w:rFonts w:ascii="Roboto Mono" w:eastAsia="Roboto Mono" w:hAnsi="Roboto Mono" w:cs="Roboto Mono"/>
+          <w:color w:val="188038"/>
+        </w:rPr>
+      </w:pPr>
+      <w:proofErr w:type="gramStart"/>
+      <w:r>
+        <w:rPr>
+          <w:rFonts w:ascii="Roboto Mono" w:eastAsia="Roboto Mono" w:hAnsi="Roboto Mono" w:cs="Roboto Mono"/>
+          <w:color w:val="188038"/>
+        </w:rPr>
+        <w:t>code</w:t>
+      </w:r>
+      <w:proofErr w:type="gramEnd"/>
+      <w:r>
+        <w:rPr>
+          <w:rFonts w:ascii="Roboto Mono" w:eastAsia="Roboto Mono" w:hAnsi="Roboto Mono" w:cs="Roboto Mono"/>
+          <w:color w:val="188038"/>
+        </w:rPr>
+        <w:t xml:space="preserve"> [</w:t>
+      </w:r>
+      <w:proofErr w:type="spellStart"/>
+      <w:r>
+        <w:rPr>
+          <w:rFonts w:ascii="Roboto Mono" w:eastAsia="Roboto Mono" w:hAnsi="Roboto Mono" w:cs="Roboto Mono"/>
+          <w:color w:val="188038"/>
+        </w:rPr>
+        <w:t>varchar</w:t>
+      </w:r>
+      <w:proofErr w:type="spellEnd"/>
+      <w:r>
+        <w:rPr>
+          <w:rFonts w:ascii="Roboto Mono" w:eastAsia="Roboto Mono" w:hAnsi="Roboto Mono" w:cs="Roboto Mono"/>
+          <w:color w:val="188038"/>
+        </w:rPr>
+        <w:t>]</w:t>
+      </w:r>
+    </w:p>
+    <w:p>
+      <w:pPr>
+        <w:pStyle w:val="normal0"/>
+        <w:rPr>
+          <w:rFonts w:ascii="Roboto Mono" w:eastAsia="Roboto Mono" w:hAnsi="Roboto Mono" w:cs="Roboto Mono"/>
+          <w:color w:val="188038"/>
+        </w:rPr>
+      </w:pPr>
+      <w:proofErr w:type="gramStart"/>
+      <w:r>
+        <w:rPr>
+          <w:rFonts w:ascii="Roboto Mono" w:eastAsia="Roboto Mono" w:hAnsi="Roboto Mono" w:cs="Roboto Mono"/>
+          <w:color w:val="188038"/>
+        </w:rPr>
+        <w:t>description</w:t>
+      </w:r>
+      <w:proofErr w:type="gramEnd"/>
+      <w:r>
+        <w:rPr>
+          <w:rFonts w:ascii="Roboto Mono" w:eastAsia="Roboto Mono" w:hAnsi="Roboto Mono" w:cs="Roboto Mono"/>
+          <w:color w:val="188038"/>
+        </w:rPr>
+        <w:t xml:space="preserve"> [text]</w:t>
+      </w:r>
+    </w:p>
+    <w:p>
+      <w:pPr>
+        <w:pStyle w:val="normal0"/>
+        <w:rPr>
+          <w:rFonts w:ascii="Roboto Mono" w:eastAsia="Roboto Mono" w:hAnsi="Roboto Mono" w:cs="Roboto Mono"/>
+          <w:color w:val="188038"/>
+        </w:rPr>
+      </w:pPr>
+    </w:p>
+    <w:p>
+      <w:pPr>
+        <w:pStyle w:val="normal0"/>
+        <w:rPr>
+          <w:rFonts w:ascii="Roboto Mono" w:eastAsia="Roboto Mono" w:hAnsi="Roboto Mono" w:cs="Roboto Mono"/>
+          <w:color w:val="188038"/>
+        </w:rPr>
+      </w:pPr>
+      <w:proofErr w:type="spellStart"/>
+      <w:r>
+        <w:rPr>
+          <w:rFonts w:ascii="Roboto Mono" w:eastAsia="Roboto Mono" w:hAnsi="Roboto Mono" w:cs="Roboto Mono"/>
+          <w:color w:val="188038"/>
+        </w:rPr>
+        <w:t>parent_role_id</w:t>
+      </w:r>
+      <w:proofErr w:type="spellEnd"/>
+      <w:r>
+        <w:rPr>
+          <w:rFonts w:ascii="Roboto Mono" w:eastAsia="Roboto Mono" w:hAnsi="Roboto Mono" w:cs="Roboto Mono"/>
+          <w:color w:val="188038"/>
+        </w:rPr>
+        <w:t xml:space="preserve"> [</w:t>
+      </w:r>
+      <w:proofErr w:type="spellStart"/>
+      <w:r>
+        <w:rPr>
+          <w:rFonts w:ascii="Roboto Mono" w:eastAsia="Roboto Mono" w:hAnsi="Roboto Mono" w:cs="Roboto Mono"/>
+          <w:color w:val="188038"/>
+        </w:rPr>
+        <w:t>bigint</w:t>
+      </w:r>
+      <w:proofErr w:type="spellEnd"/>
+      <w:r>
+        <w:rPr>
+          <w:rFonts w:ascii="Roboto Mono" w:eastAsia="Roboto Mono" w:hAnsi="Roboto Mono" w:cs="Roboto Mono"/>
+          <w:color w:val="188038"/>
+        </w:rPr>
+        <w:t>]</w:t>
+      </w:r>
+    </w:p>
+    <w:p>
+      <w:pPr>
+        <w:pStyle w:val="normal0"/>
+        <w:rPr>
+          <w:rFonts w:ascii="Roboto Mono" w:eastAsia="Roboto Mono" w:hAnsi="Roboto Mono" w:cs="Roboto Mono"/>
+          <w:color w:val="188038"/>
+        </w:rPr>
+      </w:pPr>
+    </w:p>
+    <w:p>
+      <w:pPr>
+        <w:pStyle w:val="normal0"/>
+        <w:rPr>
+          <w:rFonts w:ascii="Roboto Mono" w:eastAsia="Roboto Mono" w:hAnsi="Roboto Mono" w:cs="Roboto Mono"/>
+          <w:color w:val="188038"/>
+        </w:rPr>
+      </w:pPr>
+      <w:proofErr w:type="spellStart"/>
+      <w:r>
+        <w:rPr>
+          <w:rFonts w:ascii="Roboto Mono" w:eastAsia="Roboto Mono" w:hAnsi="Roboto Mono" w:cs="Roboto Mono"/>
+          <w:color w:val="188038"/>
+        </w:rPr>
+        <w:t>is_active</w:t>
+      </w:r>
+      <w:proofErr w:type="spellEnd"/>
+      <w:r>
+        <w:rPr>
+          <w:rFonts w:ascii="Roboto Mono" w:eastAsia="Roboto Mono" w:hAnsi="Roboto Mono" w:cs="Roboto Mono"/>
+          <w:color w:val="188038"/>
+        </w:rPr>
+        <w:t xml:space="preserve"> [</w:t>
+      </w:r>
+      <w:proofErr w:type="spellStart"/>
+      <w:proofErr w:type="gramStart"/>
+      <w:r>
+        <w:rPr>
+          <w:rFonts w:ascii="Roboto Mono" w:eastAsia="Roboto Mono" w:hAnsi="Roboto Mono" w:cs="Roboto Mono"/>
+          <w:color w:val="188038"/>
+        </w:rPr>
+        <w:t>boolean</w:t>
+      </w:r>
+      <w:proofErr w:type="spellEnd"/>
+      <w:proofErr w:type="gramEnd"/>
+      <w:r>
+        <w:rPr>
+          <w:rFonts w:ascii="Roboto Mono" w:eastAsia="Roboto Mono" w:hAnsi="Roboto Mono" w:cs="Roboto Mono"/>
+          <w:color w:val="188038"/>
+        </w:rPr>
+        <w:t>]</w:t>
+      </w:r>
+    </w:p>
+    <w:p>
+      <w:pPr>
+        <w:pStyle w:val="normal0"/>
+        <w:rPr>
+          <w:rFonts w:ascii="Roboto Mono" w:eastAsia="Roboto Mono" w:hAnsi="Roboto Mono" w:cs="Roboto Mono"/>
+          <w:color w:val="188038"/>
+        </w:rPr>
+      </w:pPr>
+    </w:p>
+    <w:p>
+      <w:pPr>
+        <w:pStyle w:val="normal0"/>
+        <w:rPr>
+          <w:rFonts w:ascii="Roboto Mono" w:eastAsia="Roboto Mono" w:hAnsi="Roboto Mono" w:cs="Roboto Mono"/>
+          <w:color w:val="188038"/>
+        </w:rPr>
+      </w:pPr>
+      <w:proofErr w:type="spellStart"/>
+      <w:r>
+        <w:rPr>
+          <w:rFonts w:ascii="Roboto Mono" w:eastAsia="Roboto Mono" w:hAnsi="Roboto Mono" w:cs="Roboto Mono"/>
+          <w:color w:val="188038"/>
+        </w:rPr>
+        <w:t>created_at</w:t>
+      </w:r>
+      <w:proofErr w:type="spellEnd"/>
+      <w:r>
+        <w:rPr>
+          <w:rFonts w:ascii="Roboto Mono" w:eastAsia="Roboto Mono" w:hAnsi="Roboto Mono" w:cs="Roboto Mono"/>
+          <w:color w:val="188038"/>
+        </w:rPr>
+        <w:t xml:space="preserve"> [timestamp]</w:t>
+      </w:r>
+    </w:p>
+    <w:p>
+      <w:pPr>
+        <w:pStyle w:val="normal0"/>
+        <w:rPr>
+          <w:rFonts w:ascii="Roboto Mono" w:eastAsia="Roboto Mono" w:hAnsi="Roboto Mono" w:cs="Roboto Mono"/>
+          <w:color w:val="188038"/>
+        </w:rPr>
+      </w:pPr>
+      <w:proofErr w:type="spellStart"/>
+      <w:r>
+        <w:rPr>
+          <w:rFonts w:ascii="Roboto Mono" w:eastAsia="Roboto Mono" w:hAnsi="Roboto Mono" w:cs="Roboto Mono"/>
+          <w:color w:val="188038"/>
+        </w:rPr>
+        <w:t>created_by</w:t>
+      </w:r>
+      <w:proofErr w:type="spellEnd"/>
+      <w:r>
+        <w:rPr>
+          <w:rFonts w:ascii="Roboto Mono" w:eastAsia="Roboto Mono" w:hAnsi="Roboto Mono" w:cs="Roboto Mono"/>
+          <w:color w:val="188038"/>
+        </w:rPr>
+        <w:t xml:space="preserve"> [</w:t>
+      </w:r>
+      <w:proofErr w:type="spellStart"/>
+      <w:r>
+        <w:rPr>
+          <w:rFonts w:ascii="Roboto Mono" w:eastAsia="Roboto Mono" w:hAnsi="Roboto Mono" w:cs="Roboto Mono"/>
+          <w:color w:val="188038"/>
+        </w:rPr>
+        <w:t>bigint</w:t>
+      </w:r>
+      <w:proofErr w:type="spellEnd"/>
+      <w:r>
+        <w:rPr>
+          <w:rFonts w:ascii="Roboto Mono" w:eastAsia="Roboto Mono" w:hAnsi="Roboto Mono" w:cs="Roboto Mono"/>
+          <w:color w:val="188038"/>
+        </w:rPr>
+        <w:t>] (</w:t>
+      </w:r>
+      <w:proofErr w:type="spellStart"/>
+      <w:r>
+        <w:rPr>
+          <w:rFonts w:ascii="Roboto Mono" w:eastAsia="Roboto Mono" w:hAnsi="Roboto Mono" w:cs="Roboto Mono"/>
+          <w:color w:val="188038"/>
+        </w:rPr>
+        <w:t>fk</w:t>
+      </w:r>
+      <w:proofErr w:type="spellEnd"/>
+      <w:r>
+        <w:rPr>
+          <w:rFonts w:ascii="Roboto Mono" w:eastAsia="Roboto Mono" w:hAnsi="Roboto Mono" w:cs="Roboto Mono"/>
+          <w:color w:val="188038"/>
+        </w:rPr>
+        <w:t xml:space="preserve"> -&gt; users.id)</w:t>
+      </w:r>
+    </w:p>
+    <w:p>
+      <w:pPr>
+        <w:pStyle w:val="normal0"/>
+        <w:rPr>
+          <w:rFonts w:ascii="Roboto Mono" w:eastAsia="Roboto Mono" w:hAnsi="Roboto Mono" w:cs="Roboto Mono"/>
+          <w:color w:val="188038"/>
+        </w:rPr>
+      </w:pPr>
+    </w:p>
+    <w:p>
+      <w:pPr>
+        <w:pStyle w:val="normal0"/>
+        <w:rPr>
+          <w:rFonts w:ascii="Roboto Mono" w:eastAsia="Roboto Mono" w:hAnsi="Roboto Mono" w:cs="Roboto Mono"/>
+          <w:color w:val="188038"/>
+        </w:rPr>
+      </w:pPr>
+      <w:proofErr w:type="gramStart"/>
+      <w:r>
+        <w:rPr>
+          <w:rFonts w:ascii="Roboto Mono" w:eastAsia="Roboto Mono" w:hAnsi="Roboto Mono" w:cs="Roboto Mono"/>
+          <w:color w:val="188038"/>
+        </w:rPr>
+        <w:t>unique</w:t>
+      </w:r>
+      <w:proofErr w:type="gramEnd"/>
+      <w:r>
+        <w:rPr>
+          <w:rFonts w:ascii="Roboto Mono" w:eastAsia="Roboto Mono" w:hAnsi="Roboto Mono" w:cs="Roboto Mono"/>
+          <w:color w:val="188038"/>
+        </w:rPr>
+        <w:t xml:space="preserve"> index: (</w:t>
+      </w:r>
+      <w:proofErr w:type="spellStart"/>
+      <w:r>
+        <w:rPr>
+          <w:rFonts w:ascii="Roboto Mono" w:eastAsia="Roboto Mono" w:hAnsi="Roboto Mono" w:cs="Roboto Mono"/>
+          <w:color w:val="188038"/>
+        </w:rPr>
+        <w:t>organization_id</w:t>
+      </w:r>
+      <w:proofErr w:type="spellEnd"/>
+      <w:r>
+        <w:rPr>
+          <w:rFonts w:ascii="Roboto Mono" w:eastAsia="Roboto Mono" w:hAnsi="Roboto Mono" w:cs="Roboto Mono"/>
+          <w:color w:val="188038"/>
+        </w:rPr>
+        <w:t>, code)</w:t>
+      </w:r>
+    </w:p>
+    <w:p>
+      <w:pPr>
+        <w:pStyle w:val="normal0"/>
+        <w:rPr>
+          <w:rFonts w:ascii="Roboto Mono" w:eastAsia="Roboto Mono" w:hAnsi="Roboto Mono" w:cs="Roboto Mono"/>
+          <w:color w:val="188038"/>
+        </w:rPr>
+      </w:pPr>
+      <w:proofErr w:type="gramStart"/>
+      <w:r>
+        <w:rPr>
+          <w:rFonts w:ascii="Roboto Mono" w:eastAsia="Roboto Mono" w:hAnsi="Roboto Mono" w:cs="Roboto Mono"/>
+          <w:color w:val="188038"/>
+        </w:rPr>
+        <w:t>index</w:t>
+      </w:r>
+      <w:proofErr w:type="gramEnd"/>
+      <w:r>
+        <w:rPr>
+          <w:rFonts w:ascii="Roboto Mono" w:eastAsia="Roboto Mono" w:hAnsi="Roboto Mono" w:cs="Roboto Mono"/>
+          <w:color w:val="188038"/>
+        </w:rPr>
+        <w:t>: (</w:t>
+      </w:r>
+      <w:proofErr w:type="spellStart"/>
+      <w:r>
+        <w:rPr>
+          <w:rFonts w:ascii="Roboto Mono" w:eastAsia="Roboto Mono" w:hAnsi="Roboto Mono" w:cs="Roboto Mono"/>
+          <w:color w:val="188038"/>
+        </w:rPr>
+        <w:t>organization_id</w:t>
+      </w:r>
+      <w:proofErr w:type="spellEnd"/>
+      <w:r>
+        <w:rPr>
+          <w:rFonts w:ascii="Roboto Mono" w:eastAsia="Roboto Mono" w:hAnsi="Roboto Mono" w:cs="Roboto Mono"/>
+          <w:color w:val="188038"/>
+        </w:rPr>
+        <w:t>)</w:t>
+      </w:r>
+    </w:p>
+    <w:p>
+      <w:pPr>
+        <w:pStyle w:val="normal0"/>
+        <w:rPr>
+          <w:rFonts w:ascii="Roboto Mono" w:eastAsia="Roboto Mono" w:hAnsi="Roboto Mono" w:cs="Roboto Mono"/>
+          <w:color w:val="188038"/>
+        </w:rPr>
+      </w:pPr>
+      <w:proofErr w:type="gramStart"/>
+      <w:r>
+        <w:rPr>
+          <w:rFonts w:ascii="Roboto Mono" w:eastAsia="Roboto Mono" w:hAnsi="Roboto Mono" w:cs="Roboto Mono"/>
+          <w:color w:val="188038"/>
+        </w:rPr>
+        <w:t>index</w:t>
+      </w:r>
+      <w:proofErr w:type="gramEnd"/>
+      <w:r>
+        <w:rPr>
+          <w:rFonts w:ascii="Roboto Mono" w:eastAsia="Roboto Mono" w:hAnsi="Roboto Mono" w:cs="Roboto Mono"/>
+          <w:color w:val="188038"/>
+        </w:rPr>
+        <w:t>: (</w:t>
+      </w:r>
+      <w:proofErr w:type="spellStart"/>
+      <w:r>
+        <w:rPr>
+          <w:rFonts w:ascii="Roboto Mono" w:eastAsia="Roboto Mono" w:hAnsi="Roboto Mono" w:cs="Roboto Mono"/>
+          <w:color w:val="188038"/>
+        </w:rPr>
+        <w:t>parent_role_id</w:t>
+      </w:r>
+      <w:proofErr w:type="spellEnd"/>
+      <w:r>
+        <w:rPr>
+          <w:rFonts w:ascii="Roboto Mono" w:eastAsia="Roboto Mono" w:hAnsi="Roboto Mono" w:cs="Roboto Mono"/>
+          <w:color w:val="188038"/>
+        </w:rPr>
+        <w:t>)</w:t>
+      </w:r>
+    </w:p>
+    <w:p>
+      <w:pPr>
+        <w:pStyle w:val="normal0"/>
+      </w:pPr>
+    </w:p>
+    <w:p>
+      <w:pPr>
+        <w:pStyle w:val="Heading3"/>
+        <w:keepNext w:val="0"/>
+        <w:keepLines w:val="0"/>
+        <w:spacing w:before="280"/>
         <w:rPr>
           <w:b/>
           <w:bCs/>
@@ -3989,6 +4011,17 @@
           <w:sz w:val="26"/>
           <w:szCs w:val="26"/>
         </w:rPr>
+      </w:pPr>
+      <w:bookmarkStart w:id="5" w:name="_8nkibsbr3ehg" w:colFirst="0" w:colLast="0"/>
+      <w:bookmarkEnd w:id="5"/>
+      <w:r>
+        <w:rPr>
+          <w:b/>
+          <w:bCs/>
+          <w:color w:val="000000"/>
+          <w:sz w:val="26"/>
+          <w:szCs w:val="26"/>
+        </w:rPr>
         <w:t>Foreign Keys &amp; Checks</w:t>
       </w:r>
     </w:p>
@@ -4804,14 +4837,7 @@
           <w:rFonts w:ascii="Roboto Mono" w:eastAsia="Roboto Mono" w:hAnsi="Roboto Mono" w:cs="Roboto Mono"/>
           <w:color w:val="188038"/>
         </w:rPr>
-        <w:t>organizatio</w:t>
-      </w:r>
-      <w:r>
-        <w:rPr>
-          <w:rFonts w:ascii="Roboto Mono" w:eastAsia="Roboto Mono" w:hAnsi="Roboto Mono" w:cs="Roboto Mono"/>
-          <w:color w:val="188038"/>
-        </w:rPr>
-        <w:t>n_id</w:t>
+        <w:t>organization_id</w:t>
       </w:r>
       <w:proofErr w:type="spellEnd"/>
       <w:r>
@@ -6109,14 +6135,7 @@
           <w:rFonts w:ascii="Roboto Mono" w:eastAsia="Roboto Mono" w:hAnsi="Roboto Mono" w:cs="Roboto Mono"/>
           <w:color w:val="188038"/>
         </w:rPr>
-        <w:t xml:space="preserve"> -&gt;</w:t>
-      </w:r>
-      <w:r>
-        <w:rPr>
-          <w:rFonts w:ascii="Roboto Mono" w:eastAsia="Roboto Mono" w:hAnsi="Roboto Mono" w:cs="Roboto Mono"/>
-          <w:color w:val="188038"/>
-        </w:rPr>
-        <w:t xml:space="preserve"> organizations.id)</w:t>
+        <w:t xml:space="preserve"> -&gt; organizations.id)</w:t>
       </w:r>
     </w:p>
     <w:p>
@@ -7503,14 +7522,7 @@
           <w:rFonts w:ascii="Roboto Mono" w:eastAsia="Roboto Mono" w:hAnsi="Roboto Mono" w:cs="Roboto Mono"/>
           <w:color w:val="188038"/>
         </w:rPr>
-        <w:t>) -&gt;</w:t>
-      </w:r>
-      <w:r>
-        <w:rPr>
-          <w:rFonts w:ascii="Roboto Mono" w:eastAsia="Roboto Mono" w:hAnsi="Roboto Mono" w:cs="Roboto Mono"/>
-          <w:color w:val="188038"/>
-        </w:rPr>
-        <w:t xml:space="preserve"> </w:t>
+        <w:t xml:space="preserve">) -&gt; </w:t>
       </w:r>
       <w:proofErr w:type="gramStart"/>
       <w:r>
@@ -7935,14 +7947,7 @@
           <w:rFonts w:ascii="Roboto Mono" w:eastAsia="Roboto Mono" w:hAnsi="Roboto Mono" w:cs="Roboto Mono"/>
           <w:color w:val="188038"/>
         </w:rPr>
-        <w:t xml:space="preserve"> [ti</w:t>
-      </w:r>
-      <w:r>
-        <w:rPr>
-          <w:rFonts w:ascii="Roboto Mono" w:eastAsia="Roboto Mono" w:hAnsi="Roboto Mono" w:cs="Roboto Mono"/>
-          <w:color w:val="188038"/>
-        </w:rPr>
-        <w:t>mestamp]</w:t>
+        <w:t xml:space="preserve"> [timestamp]</w:t>
       </w:r>
     </w:p>
     <w:p>
@@ -9613,14 +9618,7 @@
           <w:rFonts w:ascii="Roboto Mono" w:eastAsia="Roboto Mono" w:hAnsi="Roboto Mono" w:cs="Roboto Mono"/>
           <w:color w:val="188038"/>
         </w:rPr>
-        <w:t>organ</w:t>
-      </w:r>
-      <w:r>
-        <w:rPr>
-          <w:rFonts w:ascii="Roboto Mono" w:eastAsia="Roboto Mono" w:hAnsi="Roboto Mono" w:cs="Roboto Mono"/>
-          <w:color w:val="188038"/>
-        </w:rPr>
-        <w:t>ization_id</w:t>
+        <w:t>organization_id</w:t>
       </w:r>
       <w:proofErr w:type="spellEnd"/>
       <w:r>
@@ -11490,14 +11488,7 @@
           <w:rFonts w:ascii="Roboto Mono" w:eastAsia="Roboto Mono" w:hAnsi="Roboto Mono" w:cs="Roboto Mono"/>
           <w:color w:val="188038"/>
         </w:rPr>
-        <w:t xml:space="preserve"> -&gt;</w:t>
-      </w:r>
-      <w:r>
-        <w:rPr>
-          <w:rFonts w:ascii="Roboto Mono" w:eastAsia="Roboto Mono" w:hAnsi="Roboto Mono" w:cs="Roboto Mono"/>
-          <w:color w:val="188038"/>
-        </w:rPr>
-        <w:t xml:space="preserve"> organizations.id)</w:t>
+        <w:t xml:space="preserve"> -&gt; organizations.id)</w:t>
       </w:r>
     </w:p>
     <w:p>
@@ -12169,7 +12160,7 @@
         <w:rFonts w:ascii="Arial" w:eastAsia="Arial" w:hAnsi="Arial" w:cs="Arial"/>
         <w:sz w:val="22"/>
         <w:szCs w:val="22"/>
-        <w:lang w:eastAsia="en-US" w:bidi="ar-SA"/>
+        <w:lang w:val="en-US" w:eastAsia="en-US" w:bidi="ar-SA"/>
       </w:rPr>
     </w:rPrDefault>
     <w:pPrDefault>
@@ -12320,6 +12311,7 @@
   <w:style w:type="paragraph" w:default="1" w:styleId="Normal">
     <w:name w:val="Normal"/>
     <w:qFormat/>
+    <w:rsid w:val="00CB2335"/>
   </w:style>
   <w:style w:type="paragraph" w:styleId="Heading1">
     <w:name w:val="heading 1"/>

</xml_diff>